<commit_message>
creacion tablas terminado y mas fixes en C
</commit_message>
<xml_diff>
--- a/C.docx
+++ b/C.docx
@@ -2252,7 +2252,7 @@
           <w:b/>
           <w:bCs/>
         </w:rPr>
-        <w:t>ConsultaUrgencia</w:t>
+        <w:t>Consulta_Urgencia</w:t>
       </w:r>
       <w:proofErr w:type="spellEnd"/>
       <w:r>
@@ -2485,7 +2485,7 @@
           <w:bCs/>
         </w:rPr>
         <w:lastRenderedPageBreak/>
-        <w:t>ConsultaRutinaria</w:t>
+        <w:t>Consulta_Rutinaria</w:t>
       </w:r>
       <w:proofErr w:type="spellEnd"/>
       <w:r>
@@ -6792,7 +6792,7 @@
           <w:b/>
           <w:bCs/>
         </w:rPr>
-        <w:t>ConsultaUrgencia</w:t>
+        <w:t>Consulta_Urgencia</w:t>
       </w:r>
       <w:proofErr w:type="spellEnd"/>
       <w:r>
@@ -7046,7 +7046,7 @@
           <w:b/>
           <w:bCs/>
         </w:rPr>
-        <w:t>ConsultaRutinaria</w:t>
+        <w:t>Consulta_Rutinaria</w:t>
       </w:r>
       <w:proofErr w:type="spellEnd"/>
       <w:r>
@@ -7197,11 +7197,6 @@
       <w:pPr>
         <w:spacing w:line="10" w:lineRule="atLeast"/>
       </w:pPr>
-    </w:p>
-    <w:p>
-      <w:pPr>
-        <w:spacing w:line="10" w:lineRule="atLeast"/>
-      </w:pPr>
       <w:r>
         <w:rPr>
           <w:b/>
@@ -7231,7 +7226,7 @@
       </w:r>
       <w:proofErr w:type="spellEnd"/>
       <w:r>
-        <w:t>, costo, tipo)</w:t>
+        <w:t>, costo)</w:t>
       </w:r>
     </w:p>
     <w:p>
@@ -7254,20 +7249,41 @@
     </w:p>
     <w:p>
       <w:pPr>
-        <w:spacing w:line="10" w:lineRule="atLeast"/>
-      </w:pPr>
-    </w:p>
-    <w:p>
-      <w:pPr>
-        <w:spacing w:line="10" w:lineRule="atLeast"/>
-      </w:pPr>
-      <w:proofErr w:type="spellStart"/>
-      <w:r>
-        <w:rPr>
-          <w:b/>
-          <w:bCs/>
-        </w:rPr>
-        <w:t>Tipos_Medicamentos</w:t>
+        <w:pStyle w:val="ListParagraph"/>
+        <w:numPr>
+          <w:ilvl w:val="0"/>
+          <w:numId w:val="1"/>
+        </w:numPr>
+        <w:spacing w:line="10" w:lineRule="atLeast"/>
+      </w:pPr>
+      <w:r>
+        <w:t>CC: (costo &gt; 0), (</w:t>
+      </w:r>
+      <w:proofErr w:type="spellStart"/>
+      <w:r>
+        <w:t>unidades_caja</w:t>
+      </w:r>
+      <w:proofErr w:type="spellEnd"/>
+      <w:r>
+        <w:t xml:space="preserve"> &gt; 0)</w:t>
+      </w:r>
+    </w:p>
+    <w:p>
+      <w:pPr>
+        <w:spacing w:line="10" w:lineRule="atLeast"/>
+      </w:pPr>
+    </w:p>
+    <w:p>
+      <w:pPr>
+        <w:spacing w:line="10" w:lineRule="atLeast"/>
+      </w:pPr>
+      <w:proofErr w:type="spellStart"/>
+      <w:r>
+        <w:rPr>
+          <w:b/>
+          <w:bCs/>
+        </w:rPr>
+        <w:t>Tipo_Medicamento</w:t>
       </w:r>
       <w:proofErr w:type="spellEnd"/>
       <w:r>
@@ -7389,6 +7405,15 @@
       <w:r>
         <w:t xml:space="preserve"> NO NULO)</w:t>
       </w:r>
+      <w:r>
+        <w:t>, (tipo</w:t>
+      </w:r>
+      <w:r>
+        <w:t xml:space="preserve"> NO NULO</w:t>
+      </w:r>
+      <w:r>
+        <w:t>)</w:t>
+      </w:r>
     </w:p>
     <w:p>
       <w:pPr>
@@ -7493,7 +7518,15 @@
         <w:t xml:space="preserve">CP: </w:t>
       </w:r>
       <w:r>
-        <w:t>(nombre, correo)</w:t>
+        <w:t>(</w:t>
+      </w:r>
+      <w:proofErr w:type="spellStart"/>
+      <w:r>
+        <w:t>idProveedor</w:t>
+      </w:r>
+      <w:proofErr w:type="spellEnd"/>
+      <w:r>
+        <w:t>)</w:t>
       </w:r>
     </w:p>
     <w:p>
@@ -7585,12 +7618,218 @@
         <w:spacing w:after="0" w:line="10" w:lineRule="atLeast"/>
       </w:pPr>
       <w:r>
+        <w:t>CP: (</w:t>
+      </w:r>
+      <w:proofErr w:type="spellStart"/>
+      <w:r>
+        <w:t>idOperadaPor</w:t>
+      </w:r>
+      <w:proofErr w:type="spellEnd"/>
+      <w:r>
+        <w:t>)</w:t>
+      </w:r>
+    </w:p>
+    <w:p>
+      <w:pPr>
+        <w:pStyle w:val="ListParagraph"/>
+        <w:numPr>
+          <w:ilvl w:val="0"/>
+          <w:numId w:val="1"/>
+        </w:numPr>
+        <w:spacing w:after="0" w:line="10" w:lineRule="atLeast"/>
+      </w:pPr>
+      <w:r>
         <w:lastRenderedPageBreak/>
+        <w:t>CE: (</w:t>
+      </w:r>
+      <w:proofErr w:type="spellStart"/>
+      <w:r>
+        <w:t>idSalaCirugia</w:t>
+      </w:r>
+      <w:proofErr w:type="spellEnd"/>
+      <w:r>
+        <w:t xml:space="preserve"> </w:t>
+      </w:r>
+      <w:r>
+        <w:t xml:space="preserve">-&gt; </w:t>
+      </w:r>
+      <w:proofErr w:type="spellStart"/>
+      <w:r>
+        <w:t>Sala_Cirugia</w:t>
+      </w:r>
+      <w:proofErr w:type="spellEnd"/>
+      <w:r>
+        <w:t>), (</w:t>
+      </w:r>
+      <w:proofErr w:type="spellStart"/>
+      <w:r>
+        <w:t>idEmpleado</w:t>
+      </w:r>
+      <w:proofErr w:type="spellEnd"/>
+      <w:r>
+        <w:t xml:space="preserve"> -&gt; Empleado)</w:t>
+      </w:r>
+    </w:p>
+    <w:p>
+      <w:pPr>
+        <w:pStyle w:val="ListParagraph"/>
+        <w:numPr>
+          <w:ilvl w:val="0"/>
+          <w:numId w:val="1"/>
+        </w:numPr>
+        <w:spacing w:after="0" w:line="10" w:lineRule="atLeast"/>
+      </w:pPr>
+      <w:r>
+        <w:t>UNIQUE: (</w:t>
+      </w:r>
+      <w:proofErr w:type="spellStart"/>
+      <w:r>
+        <w:t>idSalaCirugia</w:t>
+      </w:r>
+      <w:proofErr w:type="spellEnd"/>
+      <w:r>
+        <w:t xml:space="preserve">, </w:t>
+      </w:r>
+      <w:proofErr w:type="spellStart"/>
+      <w:r>
+        <w:t>idEmpleado</w:t>
+      </w:r>
+      <w:proofErr w:type="spellEnd"/>
+      <w:r>
+        <w:t>)</w:t>
+      </w:r>
+    </w:p>
+    <w:p>
+      <w:pPr>
+        <w:pStyle w:val="ListParagraph"/>
+        <w:numPr>
+          <w:ilvl w:val="0"/>
+          <w:numId w:val="1"/>
+        </w:numPr>
+        <w:spacing w:after="0" w:line="10" w:lineRule="atLeast"/>
+      </w:pPr>
+      <w:r>
+        <w:t>CC: (</w:t>
+      </w:r>
+      <w:proofErr w:type="spellStart"/>
+      <w:r>
+        <w:t>idSalaCirugia</w:t>
+      </w:r>
+      <w:proofErr w:type="spellEnd"/>
+      <w:r>
+        <w:t xml:space="preserve"> </w:t>
+      </w:r>
+      <w:r>
+        <w:t>NO NULO)</w:t>
+      </w:r>
+      <w:r>
+        <w:t xml:space="preserve">, </w:t>
+      </w:r>
+      <w:r>
+        <w:t>(</w:t>
+      </w:r>
+      <w:proofErr w:type="spellStart"/>
+      <w:r>
+        <w:t>idEmpleado</w:t>
+      </w:r>
+      <w:proofErr w:type="spellEnd"/>
+      <w:r>
+        <w:t xml:space="preserve"> NO NULO)</w:t>
+      </w:r>
+    </w:p>
+    <w:p>
+      <w:pPr>
+        <w:spacing w:line="10" w:lineRule="atLeast"/>
+      </w:pPr>
+    </w:p>
+    <w:p>
+      <w:pPr>
+        <w:spacing w:line="10" w:lineRule="atLeast"/>
+      </w:pPr>
+      <w:proofErr w:type="spellStart"/>
+      <w:r>
+        <w:rPr>
+          <w:b/>
+          <w:bCs/>
+        </w:rPr>
+        <w:t>Utilizada_Por</w:t>
+      </w:r>
+      <w:proofErr w:type="spellEnd"/>
+      <w:r>
+        <w:t>(</w:t>
+      </w:r>
+      <w:proofErr w:type="spellStart"/>
+      <w:r>
+        <w:rPr>
+          <w:b/>
+          <w:bCs/>
+          <w:u w:val="single"/>
+        </w:rPr>
+        <w:t>idUtilizadaPor</w:t>
+      </w:r>
+      <w:proofErr w:type="spellEnd"/>
+      <w:r>
+        <w:t xml:space="preserve">, </w:t>
+      </w:r>
+      <w:proofErr w:type="spellStart"/>
+      <w:r>
+        <w:rPr>
+          <w:i/>
+          <w:iCs/>
+          <w:color w:val="215E99" w:themeColor="text2" w:themeTint="BF"/>
+        </w:rPr>
+        <w:t>idSalaVirtual</w:t>
+      </w:r>
+      <w:proofErr w:type="spellEnd"/>
+      <w:r>
+        <w:rPr>
+          <w:b/>
+          <w:bCs/>
+          <w:i/>
+          <w:iCs/>
+          <w:color w:val="215E99" w:themeColor="text2" w:themeTint="BF"/>
+        </w:rPr>
+        <w:t>,</w:t>
+      </w:r>
+      <w:r>
+        <w:rPr>
+          <w:b/>
+          <w:bCs/>
+          <w:i/>
+          <w:iCs/>
+          <w:color w:val="215E99" w:themeColor="text2" w:themeTint="BF"/>
+        </w:rPr>
+        <w:t xml:space="preserve"> </w:t>
+      </w:r>
+      <w:proofErr w:type="spellStart"/>
+      <w:r>
+        <w:rPr>
+          <w:i/>
+          <w:iCs/>
+          <w:color w:val="215E99" w:themeColor="text2" w:themeTint="BF"/>
+        </w:rPr>
+        <w:t>idVeterinario</w:t>
+      </w:r>
+      <w:proofErr w:type="spellEnd"/>
+      <w:r>
+        <w:t>)</w:t>
+      </w:r>
+    </w:p>
+    <w:p>
+      <w:pPr>
+        <w:pStyle w:val="ListParagraph"/>
+        <w:numPr>
+          <w:ilvl w:val="0"/>
+          <w:numId w:val="1"/>
+        </w:numPr>
+        <w:spacing w:after="0" w:line="10" w:lineRule="atLeast"/>
+      </w:pPr>
+      <w:r>
         <w:t>CP: (</w:t>
       </w:r>
       <w:proofErr w:type="spellStart"/>
       <w:r>
-        <w:t>idOperadaPor</w:t>
+        <w:t>idUtilizadaPor</w:t>
       </w:r>
       <w:proofErr w:type="spellEnd"/>
       <w:r>
@@ -7611,18 +7850,236 @@
       </w:r>
       <w:proofErr w:type="spellStart"/>
       <w:r>
-        <w:t>idSalaCirugia</w:t>
+        <w:t>idSalaVirtual</w:t>
+      </w:r>
+      <w:proofErr w:type="spellEnd"/>
+      <w:r>
+        <w:t xml:space="preserve">-&gt; </w:t>
+      </w:r>
+      <w:proofErr w:type="spellStart"/>
+      <w:r>
+        <w:t>Sala_Virtual</w:t>
+      </w:r>
+      <w:proofErr w:type="spellEnd"/>
+      <w:r>
+        <w:t>), (</w:t>
+      </w:r>
+      <w:proofErr w:type="spellStart"/>
+      <w:r>
+        <w:t>idVeterinario</w:t>
       </w:r>
       <w:proofErr w:type="spellEnd"/>
       <w:r>
         <w:t xml:space="preserve"> </w:t>
       </w:r>
       <w:r>
+        <w:t>-&gt; Veterinario)</w:t>
+      </w:r>
+    </w:p>
+    <w:p>
+      <w:pPr>
+        <w:pStyle w:val="ListParagraph"/>
+        <w:numPr>
+          <w:ilvl w:val="0"/>
+          <w:numId w:val="1"/>
+        </w:numPr>
+        <w:spacing w:after="0" w:line="10" w:lineRule="atLeast"/>
+      </w:pPr>
+      <w:r>
+        <w:t>UNIQUE: (</w:t>
+      </w:r>
+      <w:proofErr w:type="spellStart"/>
+      <w:r>
+        <w:t>idSalaVirtual</w:t>
+      </w:r>
+      <w:proofErr w:type="spellEnd"/>
+      <w:r>
+        <w:t xml:space="preserve">, </w:t>
+      </w:r>
+      <w:proofErr w:type="spellStart"/>
+      <w:r>
+        <w:t>idVeterinario</w:t>
+      </w:r>
+      <w:proofErr w:type="spellEnd"/>
+      <w:r>
+        <w:t>)</w:t>
+      </w:r>
+    </w:p>
+    <w:p>
+      <w:pPr>
+        <w:pStyle w:val="ListParagraph"/>
+        <w:numPr>
+          <w:ilvl w:val="0"/>
+          <w:numId w:val="1"/>
+        </w:numPr>
+        <w:spacing w:after="0" w:line="10" w:lineRule="atLeast"/>
+      </w:pPr>
+      <w:r>
+        <w:t>CC: (</w:t>
+      </w:r>
+      <w:proofErr w:type="spellStart"/>
+      <w:r>
+        <w:t>idSalaVirtual</w:t>
+      </w:r>
+      <w:proofErr w:type="spellEnd"/>
+      <w:r>
+        <w:t xml:space="preserve"> NO NULO</w:t>
+      </w:r>
+      <w:r>
+        <w:t>)</w:t>
+      </w:r>
+      <w:r>
+        <w:t xml:space="preserve">, </w:t>
+      </w:r>
+      <w:r>
+        <w:t>(</w:t>
+      </w:r>
+      <w:proofErr w:type="spellStart"/>
+      <w:r>
+        <w:t>idVeterinario</w:t>
+      </w:r>
+      <w:proofErr w:type="spellEnd"/>
+      <w:r>
+        <w:t xml:space="preserve"> NO NULO)</w:t>
+      </w:r>
+    </w:p>
+    <w:p>
+      <w:pPr>
+        <w:spacing w:line="10" w:lineRule="atLeast"/>
+      </w:pPr>
+    </w:p>
+    <w:p>
+      <w:pPr>
+        <w:spacing w:line="10" w:lineRule="atLeast"/>
+      </w:pPr>
+    </w:p>
+    <w:p>
+      <w:pPr>
+        <w:spacing w:line="10" w:lineRule="atLeast"/>
+      </w:pPr>
+    </w:p>
+    <w:p>
+      <w:pPr>
+        <w:spacing w:line="10" w:lineRule="atLeast"/>
+      </w:pPr>
+    </w:p>
+    <w:p>
+      <w:pPr>
+        <w:spacing w:line="10" w:lineRule="atLeast"/>
+      </w:pPr>
+      <w:r>
+        <w:rPr>
+          <w:b/>
+          <w:bCs/>
+        </w:rPr>
+        <w:t>Monitorización</w:t>
+      </w:r>
+      <w:r>
+        <w:t>(</w:t>
+      </w:r>
+      <w:proofErr w:type="spellStart"/>
+      <w:r>
+        <w:rPr>
+          <w:b/>
+          <w:bCs/>
+          <w:u w:val="single"/>
+        </w:rPr>
+        <w:t>idMonitorizacion</w:t>
+      </w:r>
+      <w:proofErr w:type="spellEnd"/>
+      <w:r>
+        <w:t xml:space="preserve">, </w:t>
+      </w:r>
+      <w:proofErr w:type="spellStart"/>
+      <w:r>
+        <w:rPr>
+          <w:i/>
+          <w:iCs/>
+          <w:color w:val="215E99" w:themeColor="text2" w:themeTint="BF"/>
+        </w:rPr>
+        <w:t>idSalaHospitalizacion</w:t>
+      </w:r>
+      <w:proofErr w:type="spellEnd"/>
+      <w:r>
+        <w:rPr>
+          <w:i/>
+          <w:iCs/>
+          <w:color w:val="215E99" w:themeColor="text2" w:themeTint="BF"/>
+        </w:rPr>
+        <w:t>,</w:t>
+      </w:r>
+      <w:r>
+        <w:rPr>
+          <w:i/>
+          <w:iCs/>
+          <w:color w:val="215E99" w:themeColor="text2" w:themeTint="BF"/>
+        </w:rPr>
+        <w:t xml:space="preserve"> </w:t>
+      </w:r>
+      <w:proofErr w:type="spellStart"/>
+      <w:r>
+        <w:rPr>
+          <w:i/>
+          <w:iCs/>
+          <w:color w:val="215E99" w:themeColor="text2" w:themeTint="BF"/>
+        </w:rPr>
+        <w:t>idVeterinario</w:t>
+      </w:r>
+      <w:proofErr w:type="spellEnd"/>
+      <w:r>
+        <w:t>)</w:t>
+      </w:r>
+    </w:p>
+    <w:p>
+      <w:pPr>
+        <w:pStyle w:val="ListParagraph"/>
+        <w:numPr>
+          <w:ilvl w:val="0"/>
+          <w:numId w:val="1"/>
+        </w:numPr>
+        <w:spacing w:after="0" w:line="10" w:lineRule="atLeast"/>
+      </w:pPr>
+      <w:r>
+        <w:t>CP: (</w:t>
+      </w:r>
+      <w:proofErr w:type="spellStart"/>
+      <w:r>
+        <w:t>idMonitorizacion</w:t>
+      </w:r>
+      <w:proofErr w:type="spellEnd"/>
+      <w:r>
+        <w:t>)</w:t>
+      </w:r>
+    </w:p>
+    <w:p>
+      <w:pPr>
+        <w:pStyle w:val="ListParagraph"/>
+        <w:numPr>
+          <w:ilvl w:val="0"/>
+          <w:numId w:val="1"/>
+        </w:numPr>
+        <w:spacing w:after="0" w:line="10" w:lineRule="atLeast"/>
+      </w:pPr>
+      <w:r>
+        <w:t>CE: (</w:t>
+      </w:r>
+      <w:proofErr w:type="spellStart"/>
+      <w:r>
+        <w:t>idSala</w:t>
+      </w:r>
+      <w:r>
+        <w:t>Hospitalizacion</w:t>
+      </w:r>
+      <w:proofErr w:type="spellEnd"/>
+      <w:r>
+        <w:t xml:space="preserve"> </w:t>
+      </w:r>
+      <w:r>
         <w:t xml:space="preserve">-&gt; </w:t>
       </w:r>
       <w:proofErr w:type="spellStart"/>
       <w:r>
-        <w:t>Sala_Cirugia</w:t>
+        <w:t>Sala_Hospitalizacion</w:t>
       </w:r>
       <w:proofErr w:type="spellEnd"/>
       <w:r>
@@ -7630,11 +8087,14 @@
       </w:r>
       <w:proofErr w:type="spellStart"/>
       <w:r>
-        <w:t>idEmpleado</w:t>
-      </w:r>
-      <w:proofErr w:type="spellEnd"/>
-      <w:r>
-        <w:t xml:space="preserve"> -&gt; Empleado)</w:t>
+        <w:t>idVeterinario</w:t>
+      </w:r>
+      <w:proofErr w:type="spellEnd"/>
+      <w:r>
+        <w:t xml:space="preserve"> </w:t>
+      </w:r>
+      <w:r>
+        <w:t>-&gt; Veterinario)</w:t>
       </w:r>
     </w:p>
     <w:p>
@@ -7651,15 +8111,15 @@
       </w:r>
       <w:proofErr w:type="spellStart"/>
       <w:r>
-        <w:t>idSalaCirugia</w:t>
-      </w:r>
-      <w:proofErr w:type="spellEnd"/>
-      <w:r>
-        <w:t xml:space="preserve">, </w:t>
-      </w:r>
-      <w:proofErr w:type="spellStart"/>
-      <w:r>
-        <w:t>idEmpleado</w:t>
+        <w:t>idSalaHospitalizacion</w:t>
+      </w:r>
+      <w:proofErr w:type="spellEnd"/>
+      <w:r>
+        <w:t xml:space="preserve">, </w:t>
+      </w:r>
+      <w:proofErr w:type="spellStart"/>
+      <w:r>
+        <w:t>idVeterinario</w:t>
       </w:r>
       <w:proofErr w:type="spellEnd"/>
       <w:r>
@@ -7680,24 +8140,410 @@
       </w:r>
       <w:proofErr w:type="spellStart"/>
       <w:r>
-        <w:t>idSalaCirugia</w:t>
+        <w:t>idSalaHospitalizacion</w:t>
+      </w:r>
+      <w:proofErr w:type="spellEnd"/>
+      <w:r>
+        <w:t xml:space="preserve"> NO NULO), (</w:t>
+      </w:r>
+      <w:proofErr w:type="spellStart"/>
+      <w:r>
+        <w:t>idVeterinario</w:t>
+      </w:r>
+      <w:proofErr w:type="spellEnd"/>
+      <w:r>
+        <w:t xml:space="preserve"> NO NULO)</w:t>
+      </w:r>
+    </w:p>
+    <w:p>
+      <w:pPr>
+        <w:spacing w:line="10" w:lineRule="atLeast"/>
+      </w:pPr>
+    </w:p>
+    <w:p>
+      <w:pPr>
+        <w:spacing w:line="10" w:lineRule="atLeast"/>
+      </w:pPr>
+      <w:proofErr w:type="spellStart"/>
+      <w:r>
+        <w:rPr>
+          <w:b/>
+          <w:bCs/>
+        </w:rPr>
+        <w:t>Ocupada_Por</w:t>
+      </w:r>
+      <w:proofErr w:type="spellEnd"/>
+      <w:r>
+        <w:t>(</w:t>
+      </w:r>
+      <w:proofErr w:type="spellStart"/>
+      <w:r>
+        <w:rPr>
+          <w:b/>
+          <w:bCs/>
+          <w:u w:val="single"/>
+        </w:rPr>
+        <w:t>idOcupadaPor</w:t>
+      </w:r>
+      <w:proofErr w:type="spellEnd"/>
+      <w:r>
+        <w:t xml:space="preserve">, </w:t>
+      </w:r>
+      <w:proofErr w:type="spellStart"/>
+      <w:r>
+        <w:rPr>
+          <w:i/>
+          <w:iCs/>
+          <w:color w:val="215E99" w:themeColor="text2" w:themeTint="BF"/>
+        </w:rPr>
+        <w:t>idSalaHospitalizacion</w:t>
+      </w:r>
+      <w:proofErr w:type="spellEnd"/>
+      <w:r>
+        <w:rPr>
+          <w:i/>
+          <w:iCs/>
+          <w:color w:val="215E99" w:themeColor="text2" w:themeTint="BF"/>
+        </w:rPr>
+        <w:t xml:space="preserve">, </w:t>
+      </w:r>
+      <w:proofErr w:type="spellStart"/>
+      <w:r>
+        <w:rPr>
+          <w:i/>
+          <w:iCs/>
+          <w:color w:val="215E99" w:themeColor="text2" w:themeTint="BF"/>
+        </w:rPr>
+        <w:t>idAnimal</w:t>
+      </w:r>
+      <w:proofErr w:type="spellEnd"/>
+      <w:r>
+        <w:t>)</w:t>
+      </w:r>
+    </w:p>
+    <w:p>
+      <w:pPr>
+        <w:pStyle w:val="ListParagraph"/>
+        <w:numPr>
+          <w:ilvl w:val="0"/>
+          <w:numId w:val="1"/>
+        </w:numPr>
+        <w:spacing w:after="0" w:line="10" w:lineRule="atLeast"/>
+      </w:pPr>
+      <w:r>
+        <w:t>CP: (</w:t>
+      </w:r>
+      <w:proofErr w:type="spellStart"/>
+      <w:r>
+        <w:t>idOcupadaPor</w:t>
+      </w:r>
+      <w:proofErr w:type="spellEnd"/>
+      <w:r>
+        <w:t>)</w:t>
+      </w:r>
+    </w:p>
+    <w:p>
+      <w:pPr>
+        <w:pStyle w:val="ListParagraph"/>
+        <w:numPr>
+          <w:ilvl w:val="0"/>
+          <w:numId w:val="1"/>
+        </w:numPr>
+        <w:spacing w:after="0" w:line="10" w:lineRule="atLeast"/>
+      </w:pPr>
+      <w:r>
+        <w:t>CE: (</w:t>
+      </w:r>
+      <w:proofErr w:type="spellStart"/>
+      <w:r>
+        <w:t>idSalaHospitalizacion</w:t>
+      </w:r>
+      <w:proofErr w:type="spellEnd"/>
+      <w:r>
+        <w:t xml:space="preserve">-&gt; </w:t>
+      </w:r>
+      <w:proofErr w:type="spellStart"/>
+      <w:r>
+        <w:t>Sala_Hospitalizacion</w:t>
+      </w:r>
+      <w:proofErr w:type="spellEnd"/>
+      <w:r>
+        <w:t>), (</w:t>
+      </w:r>
+      <w:proofErr w:type="spellStart"/>
+      <w:r>
+        <w:t>idAnimal</w:t>
+      </w:r>
+      <w:proofErr w:type="spellEnd"/>
+      <w:r>
+        <w:t xml:space="preserve"> -&gt; Animal)</w:t>
+      </w:r>
+    </w:p>
+    <w:p>
+      <w:pPr>
+        <w:pStyle w:val="ListParagraph"/>
+        <w:numPr>
+          <w:ilvl w:val="0"/>
+          <w:numId w:val="1"/>
+        </w:numPr>
+        <w:spacing w:after="0" w:line="10" w:lineRule="atLeast"/>
+      </w:pPr>
+      <w:r>
+        <w:t>UNIQUE: (</w:t>
+      </w:r>
+      <w:proofErr w:type="spellStart"/>
+      <w:r>
+        <w:t>idSalaHospitalizacion</w:t>
+      </w:r>
+      <w:proofErr w:type="spellEnd"/>
+      <w:r>
+        <w:t xml:space="preserve">, </w:t>
+      </w:r>
+      <w:proofErr w:type="spellStart"/>
+      <w:r>
+        <w:t>idAnimal</w:t>
+      </w:r>
+      <w:proofErr w:type="spellEnd"/>
+      <w:r>
+        <w:t>)</w:t>
+      </w:r>
+    </w:p>
+    <w:p>
+      <w:pPr>
+        <w:pStyle w:val="ListParagraph"/>
+        <w:numPr>
+          <w:ilvl w:val="0"/>
+          <w:numId w:val="1"/>
+        </w:numPr>
+        <w:spacing w:after="0" w:line="10" w:lineRule="atLeast"/>
+      </w:pPr>
+      <w:r>
+        <w:t>CC: (</w:t>
+      </w:r>
+      <w:proofErr w:type="spellStart"/>
+      <w:r>
+        <w:t>idSalaHospitalizacion</w:t>
+      </w:r>
+      <w:proofErr w:type="spellEnd"/>
+      <w:r>
+        <w:t xml:space="preserve"> NO NULO), (</w:t>
+      </w:r>
+      <w:proofErr w:type="spellStart"/>
+      <w:r>
+        <w:t>idAnimal</w:t>
+      </w:r>
+      <w:proofErr w:type="spellEnd"/>
+      <w:r>
+        <w:t xml:space="preserve"> NO NULO)</w:t>
+      </w:r>
+    </w:p>
+    <w:p>
+      <w:pPr>
+        <w:spacing w:line="10" w:lineRule="atLeast"/>
+      </w:pPr>
+    </w:p>
+    <w:p>
+      <w:pPr>
+        <w:spacing w:line="10" w:lineRule="atLeast"/>
+      </w:pPr>
+      <w:proofErr w:type="spellStart"/>
+      <w:r>
+        <w:rPr>
+          <w:b/>
+          <w:bCs/>
+        </w:rPr>
+        <w:t>Asignacion</w:t>
+      </w:r>
+      <w:proofErr w:type="spellEnd"/>
+      <w:r>
+        <w:t>(</w:t>
+      </w:r>
+      <w:proofErr w:type="spellStart"/>
+      <w:r>
+        <w:rPr>
+          <w:b/>
+          <w:bCs/>
+          <w:u w:val="single"/>
+        </w:rPr>
+        <w:t>idAsignacion</w:t>
+      </w:r>
+      <w:proofErr w:type="spellEnd"/>
+      <w:r>
+        <w:t xml:space="preserve">, </w:t>
+      </w:r>
+      <w:proofErr w:type="spellStart"/>
+      <w:r>
+        <w:rPr>
+          <w:i/>
+          <w:iCs/>
+          <w:color w:val="215E99" w:themeColor="text2" w:themeTint="BF"/>
+        </w:rPr>
+        <w:t>idSala</w:t>
+      </w:r>
+      <w:proofErr w:type="spellEnd"/>
+      <w:r>
+        <w:rPr>
+          <w:color w:val="215E99" w:themeColor="text2" w:themeTint="BF"/>
+        </w:rPr>
+        <w:t xml:space="preserve">, </w:t>
+      </w:r>
+      <w:proofErr w:type="spellStart"/>
+      <w:r>
+        <w:rPr>
+          <w:i/>
+          <w:iCs/>
+          <w:color w:val="215E99" w:themeColor="text2" w:themeTint="BF"/>
+        </w:rPr>
+        <w:t>idConsulta</w:t>
+      </w:r>
+      <w:proofErr w:type="spellEnd"/>
+      <w:r>
+        <w:rPr>
+          <w:color w:val="215E99" w:themeColor="text2" w:themeTint="BF"/>
+        </w:rPr>
+        <w:t xml:space="preserve">, </w:t>
+      </w:r>
+      <w:proofErr w:type="spellStart"/>
+      <w:r>
+        <w:rPr>
+          <w:i/>
+          <w:iCs/>
+          <w:color w:val="215E99" w:themeColor="text2" w:themeTint="BF"/>
+        </w:rPr>
+        <w:t>idAdministrador</w:t>
+      </w:r>
+      <w:proofErr w:type="spellEnd"/>
+      <w:r>
+        <w:t>)</w:t>
+      </w:r>
+    </w:p>
+    <w:p>
+      <w:pPr>
+        <w:pStyle w:val="ListParagraph"/>
+        <w:numPr>
+          <w:ilvl w:val="0"/>
+          <w:numId w:val="1"/>
+        </w:numPr>
+        <w:spacing w:after="0" w:line="10" w:lineRule="atLeast"/>
+      </w:pPr>
+      <w:r>
+        <w:t>CP: (</w:t>
+      </w:r>
+      <w:proofErr w:type="spellStart"/>
+      <w:r>
+        <w:t>idConsulta</w:t>
+      </w:r>
+      <w:proofErr w:type="spellEnd"/>
+      <w:r>
+        <w:t xml:space="preserve">, </w:t>
+      </w:r>
+      <w:proofErr w:type="spellStart"/>
+      <w:r>
+        <w:t>idCita</w:t>
+      </w:r>
+      <w:proofErr w:type="spellEnd"/>
+      <w:r>
+        <w:t>)</w:t>
+      </w:r>
+    </w:p>
+    <w:p>
+      <w:pPr>
+        <w:pStyle w:val="ListParagraph"/>
+        <w:numPr>
+          <w:ilvl w:val="0"/>
+          <w:numId w:val="1"/>
+        </w:numPr>
+        <w:spacing w:after="0" w:line="10" w:lineRule="atLeast"/>
+      </w:pPr>
+      <w:r>
+        <w:t>CE: (</w:t>
+      </w:r>
+      <w:proofErr w:type="spellStart"/>
+      <w:r>
+        <w:t>idSala</w:t>
       </w:r>
       <w:proofErr w:type="spellEnd"/>
       <w:r>
         <w:t xml:space="preserve"> </w:t>
       </w:r>
       <w:r>
-        <w:t>NO NULO)</w:t>
-      </w:r>
-      <w:r>
-        <w:t xml:space="preserve">, </w:t>
-      </w:r>
-      <w:r>
-        <w:t>(</w:t>
-      </w:r>
-      <w:proofErr w:type="spellStart"/>
-      <w:r>
-        <w:t>idEmpleado</w:t>
+        <w:t>-&gt; Sala), (</w:t>
+      </w:r>
+      <w:proofErr w:type="spellStart"/>
+      <w:r>
+        <w:t>idConsulta</w:t>
+      </w:r>
+      <w:proofErr w:type="spellEnd"/>
+      <w:r>
+        <w:t xml:space="preserve"> </w:t>
+      </w:r>
+      <w:r>
+        <w:t>-&gt; Consulta), (</w:t>
+      </w:r>
+      <w:proofErr w:type="spellStart"/>
+      <w:r>
+        <w:t>id</w:t>
+      </w:r>
+      <w:r>
+        <w:t>Administrador</w:t>
+      </w:r>
+      <w:proofErr w:type="spellEnd"/>
+      <w:r>
+        <w:t xml:space="preserve"> -&gt; Administrador)</w:t>
+      </w:r>
+    </w:p>
+    <w:p>
+      <w:pPr>
+        <w:pStyle w:val="ListParagraph"/>
+        <w:numPr>
+          <w:ilvl w:val="0"/>
+          <w:numId w:val="1"/>
+        </w:numPr>
+        <w:spacing w:after="0" w:line="10" w:lineRule="atLeast"/>
+      </w:pPr>
+      <w:r>
+        <w:t>UNIQUE: (</w:t>
+      </w:r>
+      <w:proofErr w:type="spellStart"/>
+      <w:r>
+        <w:t>idConsulta</w:t>
+      </w:r>
+      <w:proofErr w:type="spellEnd"/>
+      <w:r>
+        <w:t>)</w:t>
+      </w:r>
+    </w:p>
+    <w:p>
+      <w:pPr>
+        <w:pStyle w:val="ListParagraph"/>
+        <w:numPr>
+          <w:ilvl w:val="0"/>
+          <w:numId w:val="1"/>
+        </w:numPr>
+        <w:spacing w:after="0" w:line="10" w:lineRule="atLeast"/>
+      </w:pPr>
+      <w:r>
+        <w:t>CC: (</w:t>
+      </w:r>
+      <w:proofErr w:type="spellStart"/>
+      <w:r>
+        <w:t>idAdministrador</w:t>
+      </w:r>
+      <w:proofErr w:type="spellEnd"/>
+      <w:r>
+        <w:t xml:space="preserve"> NO NULO), (</w:t>
+      </w:r>
+      <w:proofErr w:type="spellStart"/>
+      <w:r>
+        <w:t>idConsulta</w:t>
+      </w:r>
+      <w:proofErr w:type="spellEnd"/>
+      <w:r>
+        <w:t xml:space="preserve"> NO NULO), (</w:t>
+      </w:r>
+      <w:proofErr w:type="spellStart"/>
+      <w:r>
+        <w:t>idSala</w:t>
       </w:r>
       <w:proofErr w:type="spellEnd"/>
       <w:r>
@@ -7706,22 +8552,20 @@
     </w:p>
     <w:p>
       <w:pPr>
-        <w:spacing w:line="10" w:lineRule="atLeast"/>
-      </w:pPr>
-    </w:p>
-    <w:p>
-      <w:pPr>
-        <w:spacing w:line="10" w:lineRule="atLeast"/>
-      </w:pPr>
-      <w:proofErr w:type="spellStart"/>
-      <w:r>
-        <w:rPr>
-          <w:b/>
-          <w:bCs/>
-        </w:rPr>
-        <w:t>Utilizada_Por</w:t>
-      </w:r>
-      <w:proofErr w:type="spellEnd"/>
+        <w:spacing w:after="0" w:line="10" w:lineRule="atLeast"/>
+      </w:pPr>
+    </w:p>
+    <w:p>
+      <w:pPr>
+        <w:spacing w:line="10" w:lineRule="atLeast"/>
+      </w:pPr>
+      <w:r>
+        <w:rPr>
+          <w:b/>
+          <w:bCs/>
+        </w:rPr>
+        <w:t>Receta</w:t>
+      </w:r>
       <w:r>
         <w:t>(</w:t>
       </w:r>
@@ -7732,1110 +8576,386 @@
           <w:bCs/>
           <w:u w:val="single"/>
         </w:rPr>
-        <w:t>idUtilizadaPor</w:t>
-      </w:r>
-      <w:proofErr w:type="spellEnd"/>
-      <w:r>
-        <w:t xml:space="preserve">, </w:t>
-      </w:r>
-      <w:proofErr w:type="spellStart"/>
-      <w:r>
-        <w:rPr>
-          <w:i/>
-          <w:iCs/>
-          <w:color w:val="215E99" w:themeColor="text2" w:themeTint="BF"/>
-        </w:rPr>
-        <w:t>idSalaVirtual</w:t>
-      </w:r>
-      <w:proofErr w:type="spellEnd"/>
-      <w:r>
-        <w:rPr>
-          <w:b/>
-          <w:bCs/>
-          <w:i/>
-          <w:iCs/>
-          <w:color w:val="215E99" w:themeColor="text2" w:themeTint="BF"/>
-        </w:rPr>
-        <w:t>,</w:t>
-      </w:r>
-      <w:r>
-        <w:rPr>
-          <w:b/>
-          <w:bCs/>
-          <w:i/>
-          <w:iCs/>
-          <w:color w:val="215E99" w:themeColor="text2" w:themeTint="BF"/>
-        </w:rPr>
-        <w:t xml:space="preserve"> </w:t>
-      </w:r>
-      <w:proofErr w:type="spellStart"/>
-      <w:r>
-        <w:rPr>
-          <w:i/>
-          <w:iCs/>
-          <w:color w:val="215E99" w:themeColor="text2" w:themeTint="BF"/>
-        </w:rPr>
-        <w:t>idVeterinario</w:t>
-      </w:r>
-      <w:proofErr w:type="spellEnd"/>
-      <w:r>
-        <w:t>)</w:t>
-      </w:r>
-    </w:p>
-    <w:p>
-      <w:pPr>
-        <w:pStyle w:val="ListParagraph"/>
-        <w:numPr>
-          <w:ilvl w:val="0"/>
-          <w:numId w:val="1"/>
-        </w:numPr>
-        <w:spacing w:after="0" w:line="10" w:lineRule="atLeast"/>
+        <w:t>idReceta</w:t>
+      </w:r>
+      <w:proofErr w:type="spellEnd"/>
+      <w:r>
+        <w:t xml:space="preserve">, </w:t>
+      </w:r>
+      <w:proofErr w:type="spellStart"/>
+      <w:r>
+        <w:rPr>
+          <w:i/>
+          <w:iCs/>
+          <w:color w:val="215E99" w:themeColor="text2" w:themeTint="BF"/>
+        </w:rPr>
+        <w:t>idConsulta</w:t>
+      </w:r>
+      <w:proofErr w:type="spellEnd"/>
+      <w:r>
+        <w:rPr>
+          <w:i/>
+          <w:iCs/>
+          <w:color w:val="215E99" w:themeColor="text2" w:themeTint="BF"/>
+        </w:rPr>
+        <w:t xml:space="preserve">, </w:t>
+      </w:r>
+      <w:proofErr w:type="spellStart"/>
+      <w:r>
+        <w:rPr>
+          <w:i/>
+          <w:iCs/>
+          <w:color w:val="215E99" w:themeColor="text2" w:themeTint="BF"/>
+        </w:rPr>
+        <w:t>idMedicamento</w:t>
+      </w:r>
+      <w:proofErr w:type="spellEnd"/>
+      <w:r>
+        <w:rPr>
+          <w:i/>
+          <w:iCs/>
+          <w:color w:val="215E99" w:themeColor="text2" w:themeTint="BF"/>
+        </w:rPr>
+        <w:t xml:space="preserve">, </w:t>
+      </w:r>
+      <w:proofErr w:type="spellStart"/>
+      <w:r>
+        <w:rPr>
+          <w:i/>
+          <w:iCs/>
+          <w:color w:val="215E99" w:themeColor="text2" w:themeTint="BF"/>
+        </w:rPr>
+        <w:t>idAnimal</w:t>
+      </w:r>
+      <w:proofErr w:type="spellEnd"/>
+      <w:r>
+        <w:t xml:space="preserve">, dosis, </w:t>
+      </w:r>
+      <w:proofErr w:type="spellStart"/>
+      <w:r>
+        <w:t>unidades_a_suministrar</w:t>
+      </w:r>
+      <w:proofErr w:type="spellEnd"/>
+      <w:r>
+        <w:t xml:space="preserve">, </w:t>
+      </w:r>
+      <w:proofErr w:type="spellStart"/>
+      <w:r>
+        <w:t>fecha_comienzo</w:t>
+      </w:r>
+      <w:proofErr w:type="spellEnd"/>
+      <w:r>
+        <w:t xml:space="preserve">, </w:t>
+      </w:r>
+      <w:proofErr w:type="spellStart"/>
+      <w:r>
+        <w:t>fecha_fin</w:t>
+      </w:r>
+      <w:proofErr w:type="spellEnd"/>
+      <w:r>
+        <w:t>)</w:t>
+      </w:r>
+    </w:p>
+    <w:p>
+      <w:pPr>
+        <w:pStyle w:val="ListParagraph"/>
+        <w:numPr>
+          <w:ilvl w:val="0"/>
+          <w:numId w:val="1"/>
+        </w:numPr>
+        <w:spacing w:line="10" w:lineRule="atLeast"/>
+      </w:pPr>
+      <w:r>
+        <w:t xml:space="preserve">CP: </w:t>
+      </w:r>
+      <w:r>
+        <w:t>(</w:t>
+      </w:r>
+      <w:proofErr w:type="spellStart"/>
+      <w:r>
+        <w:t>idReceta</w:t>
+      </w:r>
+      <w:proofErr w:type="spellEnd"/>
+      <w:r>
+        <w:t>)</w:t>
+      </w:r>
+    </w:p>
+    <w:p>
+      <w:pPr>
+        <w:pStyle w:val="ListParagraph"/>
+        <w:numPr>
+          <w:ilvl w:val="0"/>
+          <w:numId w:val="1"/>
+        </w:numPr>
+        <w:spacing w:line="10" w:lineRule="atLeast"/>
+      </w:pPr>
+      <w:r>
+        <w:t>CE: ((</w:t>
+      </w:r>
+      <w:proofErr w:type="spellStart"/>
+      <w:r>
+        <w:t>idConsulta</w:t>
+      </w:r>
+      <w:proofErr w:type="spellEnd"/>
+      <w:r>
+        <w:t xml:space="preserve">) -&gt; Consulta), </w:t>
+      </w:r>
+      <w:r>
+        <w:t>(</w:t>
+      </w:r>
+      <w:proofErr w:type="spellStart"/>
+      <w:r>
+        <w:t>idMedicamento</w:t>
+      </w:r>
+      <w:proofErr w:type="spellEnd"/>
+      <w:r>
+        <w:t xml:space="preserve"> -&gt; </w:t>
+      </w:r>
+      <w:r>
+        <w:t xml:space="preserve">Medicamento), </w:t>
+      </w:r>
+      <w:r>
+        <w:t>(</w:t>
+      </w:r>
+      <w:proofErr w:type="spellStart"/>
+      <w:r>
+        <w:t>idAnimal</w:t>
+      </w:r>
+      <w:proofErr w:type="spellEnd"/>
+      <w:r>
+        <w:t xml:space="preserve"> -&gt; </w:t>
+      </w:r>
+      <w:r>
+        <w:t>Animal)</w:t>
+      </w:r>
+    </w:p>
+    <w:p>
+      <w:pPr>
+        <w:pStyle w:val="ListParagraph"/>
+        <w:numPr>
+          <w:ilvl w:val="0"/>
+          <w:numId w:val="1"/>
+        </w:numPr>
+        <w:spacing w:line="10" w:lineRule="atLeast"/>
+      </w:pPr>
+      <w:r>
+        <w:t>UNIQUE: (</w:t>
+      </w:r>
+      <w:proofErr w:type="spellStart"/>
+      <w:r>
+        <w:t>idConsulta</w:t>
+      </w:r>
+      <w:proofErr w:type="spellEnd"/>
+      <w:r>
+        <w:t xml:space="preserve">, </w:t>
+      </w:r>
+      <w:proofErr w:type="spellStart"/>
+      <w:r>
+        <w:t>idMedicamento</w:t>
+      </w:r>
+      <w:proofErr w:type="spellEnd"/>
+      <w:r>
+        <w:t>)</w:t>
+      </w:r>
+    </w:p>
+    <w:p>
+      <w:pPr>
+        <w:pStyle w:val="ListParagraph"/>
+        <w:numPr>
+          <w:ilvl w:val="0"/>
+          <w:numId w:val="1"/>
+        </w:numPr>
+        <w:spacing w:line="10" w:lineRule="atLeast"/>
+      </w:pPr>
+      <w:r>
+        <w:t>CC: (</w:t>
+      </w:r>
+      <w:proofErr w:type="spellStart"/>
+      <w:r>
+        <w:t>idConsulta</w:t>
+      </w:r>
+      <w:proofErr w:type="spellEnd"/>
+      <w:r>
+        <w:t xml:space="preserve"> NO NULO), (</w:t>
+      </w:r>
+      <w:proofErr w:type="spellStart"/>
+      <w:r>
+        <w:t>idMedicamento</w:t>
+      </w:r>
+      <w:proofErr w:type="spellEnd"/>
+      <w:r>
+        <w:t xml:space="preserve"> NO NULO), (</w:t>
+      </w:r>
+      <w:proofErr w:type="spellStart"/>
+      <w:r>
+        <w:t>idAnimal</w:t>
+      </w:r>
+      <w:proofErr w:type="spellEnd"/>
+      <w:r>
+        <w:t xml:space="preserve"> NO NULO)</w:t>
+      </w:r>
+    </w:p>
+    <w:p>
+      <w:pPr>
+        <w:spacing w:line="10" w:lineRule="atLeast"/>
+      </w:pPr>
+    </w:p>
+    <w:p>
+      <w:pPr>
+        <w:spacing w:line="10" w:lineRule="atLeast"/>
+      </w:pPr>
+      <w:proofErr w:type="spellStart"/>
+      <w:r>
+        <w:rPr>
+          <w:b/>
+          <w:bCs/>
+        </w:rPr>
+        <w:t>Proveido_por</w:t>
+      </w:r>
+      <w:proofErr w:type="spellEnd"/>
+      <w:r>
+        <w:rPr>
+          <w:b/>
+          <w:bCs/>
+        </w:rPr>
+        <w:t>(</w:t>
+      </w:r>
+      <w:proofErr w:type="spellStart"/>
+      <w:r>
+        <w:rPr>
+          <w:b/>
+          <w:bCs/>
+          <w:u w:val="single"/>
+        </w:rPr>
+        <w:t>idProveidoPor</w:t>
+      </w:r>
+      <w:proofErr w:type="spellEnd"/>
+      <w:r>
+        <w:rPr>
+          <w:b/>
+          <w:bCs/>
+        </w:rPr>
+        <w:t xml:space="preserve">, </w:t>
+      </w:r>
+      <w:proofErr w:type="spellStart"/>
+      <w:r>
+        <w:rPr>
+          <w:i/>
+          <w:iCs/>
+          <w:color w:val="215E99" w:themeColor="text2" w:themeTint="BF"/>
+        </w:rPr>
+        <w:t>idMedicamento</w:t>
+      </w:r>
+      <w:proofErr w:type="spellEnd"/>
+      <w:r>
+        <w:rPr>
+          <w:color w:val="215E99" w:themeColor="text2" w:themeTint="BF"/>
+        </w:rPr>
+        <w:t xml:space="preserve">, </w:t>
+      </w:r>
+      <w:proofErr w:type="spellStart"/>
+      <w:r>
+        <w:rPr>
+          <w:i/>
+          <w:iCs/>
+          <w:color w:val="215E99" w:themeColor="text2" w:themeTint="BF"/>
+        </w:rPr>
+        <w:t>idProveedor</w:t>
+      </w:r>
+      <w:proofErr w:type="spellEnd"/>
+      <w:r>
+        <w:t>)</w:t>
+      </w:r>
+    </w:p>
+    <w:p>
+      <w:pPr>
+        <w:pStyle w:val="ListParagraph"/>
+        <w:numPr>
+          <w:ilvl w:val="0"/>
+          <w:numId w:val="1"/>
+        </w:numPr>
+        <w:spacing w:line="10" w:lineRule="atLeast"/>
       </w:pPr>
       <w:r>
         <w:t>CP: (</w:t>
       </w:r>
       <w:proofErr w:type="spellStart"/>
       <w:r>
-        <w:t>idUtilizadaPor</w:t>
-      </w:r>
-      <w:proofErr w:type="spellEnd"/>
-      <w:r>
-        <w:t>)</w:t>
-      </w:r>
-    </w:p>
-    <w:p>
-      <w:pPr>
-        <w:pStyle w:val="ListParagraph"/>
-        <w:numPr>
-          <w:ilvl w:val="0"/>
-          <w:numId w:val="1"/>
-        </w:numPr>
-        <w:spacing w:after="0" w:line="10" w:lineRule="atLeast"/>
-      </w:pPr>
-      <w:r>
-        <w:t>CE: (</w:t>
-      </w:r>
-      <w:proofErr w:type="spellStart"/>
-      <w:r>
-        <w:t>idSalaVirtual</w:t>
-      </w:r>
-      <w:proofErr w:type="spellEnd"/>
-      <w:r>
-        <w:t xml:space="preserve">-&gt; </w:t>
-      </w:r>
-      <w:proofErr w:type="spellStart"/>
-      <w:r>
-        <w:t>Sala_Virtual</w:t>
-      </w:r>
-      <w:proofErr w:type="spellEnd"/>
-      <w:r>
-        <w:t>), (</w:t>
-      </w:r>
-      <w:proofErr w:type="spellStart"/>
-      <w:r>
-        <w:t>idVeterinario</w:t>
-      </w:r>
-      <w:proofErr w:type="spellEnd"/>
-      <w:r>
-        <w:t xml:space="preserve"> </w:t>
-      </w:r>
-      <w:r>
-        <w:t>-&gt; Veterinario)</w:t>
-      </w:r>
-    </w:p>
-    <w:p>
-      <w:pPr>
-        <w:pStyle w:val="ListParagraph"/>
-        <w:numPr>
-          <w:ilvl w:val="0"/>
-          <w:numId w:val="1"/>
-        </w:numPr>
-        <w:spacing w:after="0" w:line="10" w:lineRule="atLeast"/>
+        <w:t>idProveidoPor</w:t>
+      </w:r>
+      <w:proofErr w:type="spellEnd"/>
+      <w:r>
+        <w:t>)</w:t>
+      </w:r>
+    </w:p>
+    <w:p>
+      <w:pPr>
+        <w:pStyle w:val="ListParagraph"/>
+        <w:numPr>
+          <w:ilvl w:val="0"/>
+          <w:numId w:val="1"/>
+        </w:numPr>
+        <w:spacing w:line="10" w:lineRule="atLeast"/>
+      </w:pPr>
+      <w:r>
+        <w:t xml:space="preserve">CE: </w:t>
+      </w:r>
+      <w:r>
+        <w:t>(</w:t>
+      </w:r>
+      <w:proofErr w:type="spellStart"/>
+      <w:r>
+        <w:t>idMedicamento</w:t>
+      </w:r>
+      <w:proofErr w:type="spellEnd"/>
+      <w:r>
+        <w:t xml:space="preserve"> -&gt; </w:t>
+      </w:r>
+      <w:r>
+        <w:t xml:space="preserve">Medicamento), </w:t>
+      </w:r>
+      <w:r>
+        <w:t>(</w:t>
+      </w:r>
+      <w:proofErr w:type="spellStart"/>
+      <w:r>
+        <w:t>idProveedor</w:t>
+      </w:r>
+      <w:proofErr w:type="spellEnd"/>
+      <w:r>
+        <w:t xml:space="preserve"> -&gt; </w:t>
+      </w:r>
+      <w:r>
+        <w:t>Proveedor)</w:t>
+      </w:r>
+    </w:p>
+    <w:p>
+      <w:pPr>
+        <w:pStyle w:val="ListParagraph"/>
+        <w:numPr>
+          <w:ilvl w:val="0"/>
+          <w:numId w:val="1"/>
+        </w:numPr>
+        <w:spacing w:line="10" w:lineRule="atLeast"/>
       </w:pPr>
       <w:r>
         <w:t>UNIQUE: (</w:t>
       </w:r>
       <w:proofErr w:type="spellStart"/>
       <w:r>
-        <w:t>idSalaVirtual</w:t>
-      </w:r>
-      <w:proofErr w:type="spellEnd"/>
-      <w:r>
-        <w:t xml:space="preserve">, </w:t>
-      </w:r>
-      <w:proofErr w:type="spellStart"/>
-      <w:r>
-        <w:t>idVeterinario</w:t>
-      </w:r>
-      <w:proofErr w:type="spellEnd"/>
-      <w:r>
-        <w:t>)</w:t>
-      </w:r>
-    </w:p>
-    <w:p>
-      <w:pPr>
-        <w:pStyle w:val="ListParagraph"/>
-        <w:numPr>
-          <w:ilvl w:val="0"/>
-          <w:numId w:val="1"/>
-        </w:numPr>
-        <w:spacing w:after="0" w:line="10" w:lineRule="atLeast"/>
-      </w:pPr>
-      <w:r>
-        <w:t>CC: (</w:t>
-      </w:r>
-      <w:proofErr w:type="spellStart"/>
-      <w:r>
-        <w:t>idSalaVirtual</w:t>
-      </w:r>
-      <w:proofErr w:type="spellEnd"/>
-      <w:r>
-        <w:t xml:space="preserve"> NO NULO</w:t>
-      </w:r>
-      <w:r>
-        <w:t>)</w:t>
-      </w:r>
-      <w:r>
-        <w:t xml:space="preserve">, </w:t>
-      </w:r>
-      <w:r>
-        <w:t>(</w:t>
-      </w:r>
-      <w:proofErr w:type="spellStart"/>
-      <w:r>
-        <w:t>idVeterinario</w:t>
-      </w:r>
-      <w:proofErr w:type="spellEnd"/>
-      <w:r>
-        <w:t xml:space="preserve"> NO NULO)</w:t>
-      </w:r>
-    </w:p>
-    <w:p>
-      <w:pPr>
-        <w:spacing w:line="10" w:lineRule="atLeast"/>
-      </w:pPr>
-    </w:p>
-    <w:p>
-      <w:pPr>
-        <w:spacing w:line="10" w:lineRule="atLeast"/>
-      </w:pPr>
-    </w:p>
-    <w:p>
-      <w:pPr>
-        <w:spacing w:line="10" w:lineRule="atLeast"/>
-      </w:pPr>
-    </w:p>
-    <w:p>
-      <w:pPr>
-        <w:spacing w:line="10" w:lineRule="atLeast"/>
-      </w:pPr>
-    </w:p>
-    <w:p>
-      <w:pPr>
-        <w:spacing w:line="10" w:lineRule="atLeast"/>
-      </w:pPr>
-      <w:r>
-        <w:rPr>
-          <w:b/>
-          <w:bCs/>
-        </w:rPr>
-        <w:t>Monitorización</w:t>
-      </w:r>
-      <w:r>
-        <w:t>(</w:t>
-      </w:r>
-      <w:proofErr w:type="spellStart"/>
-      <w:r>
-        <w:rPr>
-          <w:b/>
-          <w:bCs/>
-          <w:u w:val="single"/>
-        </w:rPr>
-        <w:t>idMonitorizacion</w:t>
-      </w:r>
-      <w:proofErr w:type="spellEnd"/>
-      <w:r>
-        <w:t xml:space="preserve">, </w:t>
-      </w:r>
-      <w:proofErr w:type="spellStart"/>
-      <w:r>
-        <w:rPr>
-          <w:i/>
-          <w:iCs/>
-          <w:color w:val="215E99" w:themeColor="text2" w:themeTint="BF"/>
-        </w:rPr>
-        <w:t>idSalaHospitalizacion</w:t>
-      </w:r>
-      <w:proofErr w:type="spellEnd"/>
-      <w:r>
-        <w:rPr>
-          <w:i/>
-          <w:iCs/>
-          <w:color w:val="215E99" w:themeColor="text2" w:themeTint="BF"/>
-        </w:rPr>
-        <w:t>,</w:t>
-      </w:r>
-      <w:r>
-        <w:rPr>
-          <w:i/>
-          <w:iCs/>
-          <w:color w:val="215E99" w:themeColor="text2" w:themeTint="BF"/>
-        </w:rPr>
-        <w:t xml:space="preserve"> </w:t>
-      </w:r>
-      <w:proofErr w:type="spellStart"/>
-      <w:r>
-        <w:rPr>
-          <w:i/>
-          <w:iCs/>
-          <w:color w:val="215E99" w:themeColor="text2" w:themeTint="BF"/>
-        </w:rPr>
-        <w:t>idVeterinario</w:t>
-      </w:r>
-      <w:proofErr w:type="spellEnd"/>
-      <w:r>
-        <w:t>)</w:t>
-      </w:r>
-    </w:p>
-    <w:p>
-      <w:pPr>
-        <w:pStyle w:val="ListParagraph"/>
-        <w:numPr>
-          <w:ilvl w:val="0"/>
-          <w:numId w:val="1"/>
-        </w:numPr>
-        <w:spacing w:after="0" w:line="10" w:lineRule="atLeast"/>
-      </w:pPr>
-      <w:r>
-        <w:t>CP: (</w:t>
-      </w:r>
-      <w:proofErr w:type="spellStart"/>
-      <w:r>
-        <w:t>idMonitorizacion</w:t>
-      </w:r>
-      <w:proofErr w:type="spellEnd"/>
-      <w:r>
-        <w:t>)</w:t>
-      </w:r>
-    </w:p>
-    <w:p>
-      <w:pPr>
-        <w:pStyle w:val="ListParagraph"/>
-        <w:numPr>
-          <w:ilvl w:val="0"/>
-          <w:numId w:val="1"/>
-        </w:numPr>
-        <w:spacing w:after="0" w:line="10" w:lineRule="atLeast"/>
-      </w:pPr>
-      <w:r>
-        <w:t>CE: (</w:t>
-      </w:r>
-      <w:proofErr w:type="spellStart"/>
-      <w:r>
-        <w:t>idSala</w:t>
-      </w:r>
-      <w:r>
-        <w:t>Hospitalizacion</w:t>
-      </w:r>
-      <w:proofErr w:type="spellEnd"/>
-      <w:r>
-        <w:t xml:space="preserve"> </w:t>
-      </w:r>
-      <w:r>
-        <w:t xml:space="preserve">-&gt; </w:t>
-      </w:r>
-      <w:proofErr w:type="spellStart"/>
-      <w:r>
-        <w:t>Sala_Hospitalizacion</w:t>
-      </w:r>
-      <w:proofErr w:type="spellEnd"/>
-      <w:r>
-        <w:t>), (</w:t>
-      </w:r>
-      <w:proofErr w:type="spellStart"/>
-      <w:r>
-        <w:t>idVeterinario</w:t>
-      </w:r>
-      <w:proofErr w:type="spellEnd"/>
-      <w:r>
-        <w:t xml:space="preserve"> </w:t>
-      </w:r>
-      <w:r>
-        <w:t>-&gt; Veterinario)</w:t>
-      </w:r>
-    </w:p>
-    <w:p>
-      <w:pPr>
-        <w:pStyle w:val="ListParagraph"/>
-        <w:numPr>
-          <w:ilvl w:val="0"/>
-          <w:numId w:val="1"/>
-        </w:numPr>
-        <w:spacing w:after="0" w:line="10" w:lineRule="atLeast"/>
-      </w:pPr>
-      <w:r>
-        <w:t>CC: (</w:t>
-      </w:r>
-      <w:proofErr w:type="spellStart"/>
-      <w:r>
-        <w:t>idSalaHospitalizacion</w:t>
-      </w:r>
-      <w:proofErr w:type="spellEnd"/>
-      <w:r>
-        <w:t xml:space="preserve"> NO NULO), (</w:t>
-      </w:r>
-      <w:proofErr w:type="spellStart"/>
-      <w:r>
-        <w:t>idVeterinario</w:t>
-      </w:r>
-      <w:proofErr w:type="spellEnd"/>
-      <w:r>
-        <w:t xml:space="preserve"> NO NULO)</w:t>
-      </w:r>
-    </w:p>
-    <w:p>
-      <w:pPr>
-        <w:spacing w:line="10" w:lineRule="atLeast"/>
-      </w:pPr>
-    </w:p>
-    <w:p>
-      <w:pPr>
-        <w:spacing w:line="10" w:lineRule="atLeast"/>
-      </w:pPr>
-      <w:proofErr w:type="spellStart"/>
-      <w:r>
-        <w:rPr>
-          <w:b/>
-          <w:bCs/>
-        </w:rPr>
-        <w:t>Ocupada_Por</w:t>
-      </w:r>
-      <w:proofErr w:type="spellEnd"/>
-      <w:r>
-        <w:t>(</w:t>
-      </w:r>
-      <w:proofErr w:type="spellStart"/>
-      <w:r>
-        <w:rPr>
-          <w:b/>
-          <w:bCs/>
-          <w:u w:val="single"/>
-        </w:rPr>
-        <w:t>idOcupadaPor</w:t>
-      </w:r>
-      <w:proofErr w:type="spellEnd"/>
-      <w:r>
-        <w:t xml:space="preserve">, </w:t>
-      </w:r>
-      <w:proofErr w:type="spellStart"/>
-      <w:r>
-        <w:rPr>
-          <w:i/>
-          <w:iCs/>
-          <w:color w:val="215E99" w:themeColor="text2" w:themeTint="BF"/>
-        </w:rPr>
-        <w:t>idSalaHospitalizacion</w:t>
-      </w:r>
-      <w:proofErr w:type="spellEnd"/>
-      <w:r>
-        <w:rPr>
-          <w:i/>
-          <w:iCs/>
-          <w:color w:val="215E99" w:themeColor="text2" w:themeTint="BF"/>
-        </w:rPr>
-        <w:t xml:space="preserve">, </w:t>
-      </w:r>
-      <w:proofErr w:type="spellStart"/>
-      <w:r>
-        <w:rPr>
-          <w:i/>
-          <w:iCs/>
-          <w:color w:val="215E99" w:themeColor="text2" w:themeTint="BF"/>
-        </w:rPr>
-        <w:t>idAnimal</w:t>
-      </w:r>
-      <w:proofErr w:type="spellEnd"/>
-      <w:r>
-        <w:t>)</w:t>
-      </w:r>
-    </w:p>
-    <w:p>
-      <w:pPr>
-        <w:pStyle w:val="ListParagraph"/>
-        <w:numPr>
-          <w:ilvl w:val="0"/>
-          <w:numId w:val="1"/>
-        </w:numPr>
-        <w:spacing w:after="0" w:line="10" w:lineRule="atLeast"/>
-      </w:pPr>
-      <w:r>
-        <w:t>CP: (</w:t>
-      </w:r>
-      <w:proofErr w:type="spellStart"/>
-      <w:r>
-        <w:t>idOcupadaPor</w:t>
-      </w:r>
-      <w:proofErr w:type="spellEnd"/>
-      <w:r>
-        <w:t>)</w:t>
-      </w:r>
-    </w:p>
-    <w:p>
-      <w:pPr>
-        <w:pStyle w:val="ListParagraph"/>
-        <w:numPr>
-          <w:ilvl w:val="0"/>
-          <w:numId w:val="1"/>
-        </w:numPr>
-        <w:spacing w:after="0" w:line="10" w:lineRule="atLeast"/>
-      </w:pPr>
-      <w:r>
-        <w:t>CE: (</w:t>
-      </w:r>
-      <w:proofErr w:type="spellStart"/>
-      <w:r>
-        <w:t>idSalaHospitalizacion</w:t>
-      </w:r>
-      <w:proofErr w:type="spellEnd"/>
-      <w:r>
-        <w:t xml:space="preserve">-&gt; </w:t>
-      </w:r>
-      <w:proofErr w:type="spellStart"/>
-      <w:r>
-        <w:t>Sala_Hospitalizacion</w:t>
-      </w:r>
-      <w:proofErr w:type="spellEnd"/>
-      <w:r>
-        <w:t>), (</w:t>
-      </w:r>
-      <w:proofErr w:type="spellStart"/>
-      <w:r>
-        <w:t>idAnimal</w:t>
-      </w:r>
-      <w:proofErr w:type="spellEnd"/>
-      <w:r>
-        <w:t xml:space="preserve"> -&gt; Animal)</w:t>
-      </w:r>
-    </w:p>
-    <w:p>
-      <w:pPr>
-        <w:pStyle w:val="ListParagraph"/>
-        <w:numPr>
-          <w:ilvl w:val="0"/>
-          <w:numId w:val="1"/>
-        </w:numPr>
-        <w:spacing w:after="0" w:line="10" w:lineRule="atLeast"/>
-      </w:pPr>
-      <w:r>
-        <w:t>CC: (</w:t>
-      </w:r>
-      <w:proofErr w:type="spellStart"/>
-      <w:r>
-        <w:t>idSalaHospitalizacion</w:t>
-      </w:r>
-      <w:proofErr w:type="spellEnd"/>
-      <w:r>
-        <w:t xml:space="preserve"> NO NULO), (</w:t>
-      </w:r>
-      <w:proofErr w:type="spellStart"/>
-      <w:r>
-        <w:t>idAnimal</w:t>
-      </w:r>
-      <w:proofErr w:type="spellEnd"/>
-      <w:r>
-        <w:t xml:space="preserve"> NO NULO)</w:t>
-      </w:r>
-    </w:p>
-    <w:p>
-      <w:pPr>
-        <w:spacing w:line="10" w:lineRule="atLeast"/>
-      </w:pPr>
-    </w:p>
-    <w:p>
-      <w:pPr>
-        <w:spacing w:line="10" w:lineRule="atLeast"/>
-      </w:pPr>
-      <w:proofErr w:type="spellStart"/>
-      <w:r>
-        <w:rPr>
-          <w:b/>
-          <w:bCs/>
-        </w:rPr>
-        <w:t>Asignacion</w:t>
-      </w:r>
-      <w:proofErr w:type="spellEnd"/>
-      <w:r>
-        <w:t>(</w:t>
-      </w:r>
-      <w:proofErr w:type="spellStart"/>
-      <w:r>
-        <w:rPr>
-          <w:b/>
-          <w:bCs/>
-          <w:u w:val="single"/>
-        </w:rPr>
-        <w:t>idAsignacion</w:t>
-      </w:r>
-      <w:proofErr w:type="spellEnd"/>
-      <w:r>
-        <w:t xml:space="preserve">, </w:t>
-      </w:r>
-      <w:proofErr w:type="spellStart"/>
-      <w:r>
-        <w:rPr>
-          <w:i/>
-          <w:iCs/>
-          <w:color w:val="215E99" w:themeColor="text2" w:themeTint="BF"/>
-        </w:rPr>
-        <w:t>idSala</w:t>
-      </w:r>
-      <w:proofErr w:type="spellEnd"/>
-      <w:r>
-        <w:rPr>
-          <w:color w:val="215E99" w:themeColor="text2" w:themeTint="BF"/>
-        </w:rPr>
-        <w:t xml:space="preserve">, </w:t>
-      </w:r>
-      <w:proofErr w:type="spellStart"/>
-      <w:r>
-        <w:rPr>
-          <w:i/>
-          <w:iCs/>
-          <w:color w:val="215E99" w:themeColor="text2" w:themeTint="BF"/>
-        </w:rPr>
-        <w:t>idConsulta</w:t>
-      </w:r>
-      <w:proofErr w:type="spellEnd"/>
-      <w:r>
-        <w:rPr>
-          <w:color w:val="215E99" w:themeColor="text2" w:themeTint="BF"/>
-        </w:rPr>
-        <w:t xml:space="preserve">, </w:t>
-      </w:r>
-      <w:proofErr w:type="spellStart"/>
-      <w:r>
-        <w:rPr>
-          <w:i/>
-          <w:iCs/>
-          <w:color w:val="215E99" w:themeColor="text2" w:themeTint="BF"/>
-        </w:rPr>
-        <w:t>idAdministrador</w:t>
-      </w:r>
-      <w:proofErr w:type="spellEnd"/>
-      <w:r>
-        <w:t>)</w:t>
-      </w:r>
-    </w:p>
-    <w:p>
-      <w:pPr>
-        <w:pStyle w:val="ListParagraph"/>
-        <w:numPr>
-          <w:ilvl w:val="0"/>
-          <w:numId w:val="1"/>
-        </w:numPr>
-        <w:spacing w:after="0" w:line="10" w:lineRule="atLeast"/>
-      </w:pPr>
-      <w:r>
-        <w:t>CP: (</w:t>
-      </w:r>
-      <w:proofErr w:type="spellStart"/>
-      <w:r>
-        <w:t>idConsulta</w:t>
-      </w:r>
-      <w:proofErr w:type="spellEnd"/>
-      <w:r>
-        <w:t xml:space="preserve">, </w:t>
-      </w:r>
-      <w:proofErr w:type="spellStart"/>
-      <w:r>
-        <w:t>idCita</w:t>
-      </w:r>
-      <w:proofErr w:type="spellEnd"/>
-      <w:r>
-        <w:t>)</w:t>
-      </w:r>
-    </w:p>
-    <w:p>
-      <w:pPr>
-        <w:pStyle w:val="ListParagraph"/>
-        <w:numPr>
-          <w:ilvl w:val="0"/>
-          <w:numId w:val="1"/>
-        </w:numPr>
-        <w:spacing w:after="0" w:line="10" w:lineRule="atLeast"/>
-      </w:pPr>
-      <w:r>
-        <w:t>CE: (</w:t>
-      </w:r>
-      <w:proofErr w:type="spellStart"/>
-      <w:r>
-        <w:t>idSala</w:t>
-      </w:r>
-      <w:proofErr w:type="spellEnd"/>
-      <w:r>
-        <w:t xml:space="preserve"> </w:t>
-      </w:r>
-      <w:r>
-        <w:t>-&gt; Sala), (</w:t>
-      </w:r>
-      <w:proofErr w:type="spellStart"/>
-      <w:r>
-        <w:t>idConsulta</w:t>
-      </w:r>
-      <w:proofErr w:type="spellEnd"/>
-      <w:r>
-        <w:t xml:space="preserve"> </w:t>
-      </w:r>
-      <w:r>
-        <w:t>-&gt; Consulta), (</w:t>
-      </w:r>
-      <w:proofErr w:type="spellStart"/>
-      <w:r>
-        <w:t>id</w:t>
-      </w:r>
-      <w:r>
-        <w:t>Administrador</w:t>
-      </w:r>
-      <w:proofErr w:type="spellEnd"/>
-      <w:r>
-        <w:t xml:space="preserve"> -&gt; Administrador)</w:t>
-      </w:r>
-    </w:p>
-    <w:p>
-      <w:pPr>
-        <w:pStyle w:val="ListParagraph"/>
-        <w:numPr>
-          <w:ilvl w:val="0"/>
-          <w:numId w:val="1"/>
-        </w:numPr>
-        <w:spacing w:after="0" w:line="10" w:lineRule="atLeast"/>
-      </w:pPr>
-      <w:r>
-        <w:t>UNIQUE: (</w:t>
-      </w:r>
-      <w:proofErr w:type="spellStart"/>
-      <w:r>
-        <w:t>idConsulta</w:t>
-      </w:r>
-      <w:proofErr w:type="spellEnd"/>
-      <w:r>
-        <w:t>)</w:t>
-      </w:r>
-    </w:p>
-    <w:p>
-      <w:pPr>
-        <w:pStyle w:val="ListParagraph"/>
-        <w:numPr>
-          <w:ilvl w:val="0"/>
-          <w:numId w:val="1"/>
-        </w:numPr>
-        <w:spacing w:after="0" w:line="10" w:lineRule="atLeast"/>
-      </w:pPr>
-      <w:r>
-        <w:t>CC: (</w:t>
-      </w:r>
-      <w:proofErr w:type="spellStart"/>
-      <w:r>
-        <w:t>idAdministrador</w:t>
-      </w:r>
-      <w:proofErr w:type="spellEnd"/>
-      <w:r>
-        <w:t xml:space="preserve"> NO NULO), (</w:t>
-      </w:r>
-      <w:proofErr w:type="spellStart"/>
-      <w:r>
-        <w:t>idConsulta</w:t>
-      </w:r>
-      <w:proofErr w:type="spellEnd"/>
-      <w:r>
-        <w:t xml:space="preserve"> NO NULO), (</w:t>
-      </w:r>
-      <w:proofErr w:type="spellStart"/>
-      <w:r>
-        <w:t>idSala</w:t>
-      </w:r>
-      <w:proofErr w:type="spellEnd"/>
-      <w:r>
-        <w:t xml:space="preserve"> NO NULO)</w:t>
-      </w:r>
-    </w:p>
-    <w:p>
-      <w:pPr>
-        <w:spacing w:after="0" w:line="10" w:lineRule="atLeast"/>
-      </w:pPr>
-    </w:p>
-    <w:p>
-      <w:pPr>
-        <w:spacing w:line="10" w:lineRule="atLeast"/>
-      </w:pPr>
-      <w:r>
-        <w:rPr>
-          <w:b/>
-          <w:bCs/>
-        </w:rPr>
-        <w:t>Receta</w:t>
-      </w:r>
-      <w:r>
-        <w:t>(</w:t>
-      </w:r>
-      <w:proofErr w:type="spellStart"/>
-      <w:r>
-        <w:rPr>
-          <w:b/>
-          <w:bCs/>
-          <w:u w:val="single"/>
-        </w:rPr>
-        <w:t>idReceta</w:t>
-      </w:r>
-      <w:proofErr w:type="spellEnd"/>
-      <w:r>
-        <w:t xml:space="preserve">, </w:t>
-      </w:r>
-      <w:proofErr w:type="spellStart"/>
-      <w:r>
-        <w:rPr>
-          <w:i/>
-          <w:iCs/>
-          <w:color w:val="215E99" w:themeColor="text2" w:themeTint="BF"/>
-        </w:rPr>
-        <w:t>idConsulta</w:t>
-      </w:r>
-      <w:proofErr w:type="spellEnd"/>
-      <w:r>
-        <w:rPr>
-          <w:i/>
-          <w:iCs/>
-          <w:color w:val="215E99" w:themeColor="text2" w:themeTint="BF"/>
-        </w:rPr>
-        <w:t xml:space="preserve">, </w:t>
-      </w:r>
-      <w:proofErr w:type="spellStart"/>
-      <w:r>
-        <w:rPr>
-          <w:i/>
-          <w:iCs/>
-          <w:color w:val="215E99" w:themeColor="text2" w:themeTint="BF"/>
-        </w:rPr>
         <w:t>idMedicamento</w:t>
       </w:r>
       <w:proofErr w:type="spellEnd"/>
       <w:r>
-        <w:rPr>
-          <w:i/>
-          <w:iCs/>
-          <w:color w:val="215E99" w:themeColor="text2" w:themeTint="BF"/>
-        </w:rPr>
-        <w:t xml:space="preserve">, </w:t>
-      </w:r>
-      <w:proofErr w:type="spellStart"/>
-      <w:r>
-        <w:rPr>
-          <w:i/>
-          <w:iCs/>
-          <w:color w:val="215E99" w:themeColor="text2" w:themeTint="BF"/>
-        </w:rPr>
-        <w:t>idAnimal</w:t>
-      </w:r>
-      <w:proofErr w:type="spellEnd"/>
-      <w:r>
-        <w:t xml:space="preserve">, dosis, </w:t>
-      </w:r>
-      <w:proofErr w:type="spellStart"/>
-      <w:r>
-        <w:t>unidades_a_suministrar</w:t>
-      </w:r>
-      <w:proofErr w:type="spellEnd"/>
-      <w:r>
-        <w:t xml:space="preserve">, </w:t>
-      </w:r>
-      <w:proofErr w:type="spellStart"/>
-      <w:r>
-        <w:t>fecha_comienzo</w:t>
-      </w:r>
-      <w:proofErr w:type="spellEnd"/>
-      <w:r>
-        <w:t xml:space="preserve">, </w:t>
-      </w:r>
-      <w:proofErr w:type="spellStart"/>
-      <w:r>
-        <w:t>fecha_fin</w:t>
-      </w:r>
-      <w:proofErr w:type="spellEnd"/>
-      <w:r>
-        <w:t>)</w:t>
-      </w:r>
-    </w:p>
-    <w:p>
-      <w:pPr>
-        <w:pStyle w:val="ListParagraph"/>
-        <w:numPr>
-          <w:ilvl w:val="0"/>
-          <w:numId w:val="1"/>
-        </w:numPr>
-        <w:spacing w:line="10" w:lineRule="atLeast"/>
-      </w:pPr>
-      <w:r>
-        <w:t xml:space="preserve">CP: </w:t>
-      </w:r>
-      <w:r>
-        <w:t>(</w:t>
-      </w:r>
-      <w:proofErr w:type="spellStart"/>
-      <w:r>
-        <w:t>idReceta</w:t>
-      </w:r>
-      <w:proofErr w:type="spellEnd"/>
-      <w:r>
-        <w:t>)</w:t>
-      </w:r>
-    </w:p>
-    <w:p>
-      <w:pPr>
-        <w:pStyle w:val="ListParagraph"/>
-        <w:numPr>
-          <w:ilvl w:val="0"/>
-          <w:numId w:val="1"/>
-        </w:numPr>
-        <w:spacing w:line="10" w:lineRule="atLeast"/>
-      </w:pPr>
-      <w:r>
-        <w:t>CE: ((</w:t>
-      </w:r>
-      <w:proofErr w:type="spellStart"/>
-      <w:r>
-        <w:t>idConsulta</w:t>
-      </w:r>
-      <w:proofErr w:type="spellEnd"/>
-      <w:r>
-        <w:t xml:space="preserve">) -&gt; Consulta), </w:t>
-      </w:r>
-      <w:r>
-        <w:t>(</w:t>
-      </w:r>
-      <w:proofErr w:type="spellStart"/>
-      <w:r>
-        <w:t>idMedicamento</w:t>
-      </w:r>
-      <w:proofErr w:type="spellEnd"/>
-      <w:r>
-        <w:t xml:space="preserve"> -&gt; </w:t>
-      </w:r>
-      <w:r>
-        <w:t xml:space="preserve">Medicamento), </w:t>
-      </w:r>
-      <w:r>
-        <w:t>(</w:t>
-      </w:r>
-      <w:proofErr w:type="spellStart"/>
-      <w:r>
-        <w:t>idAnimal</w:t>
-      </w:r>
-      <w:proofErr w:type="spellEnd"/>
-      <w:r>
-        <w:t xml:space="preserve"> -&gt; </w:t>
-      </w:r>
-      <w:r>
-        <w:t>Animal)</w:t>
-      </w:r>
-    </w:p>
-    <w:p>
-      <w:pPr>
-        <w:pStyle w:val="ListParagraph"/>
-        <w:numPr>
-          <w:ilvl w:val="0"/>
-          <w:numId w:val="1"/>
-        </w:numPr>
-        <w:spacing w:line="10" w:lineRule="atLeast"/>
-      </w:pPr>
-      <w:r>
-        <w:t>UNIQUE: (</w:t>
-      </w:r>
-      <w:proofErr w:type="spellStart"/>
-      <w:r>
-        <w:t>idConsulta</w:t>
-      </w:r>
-      <w:proofErr w:type="spellEnd"/>
-      <w:r>
-        <w:t xml:space="preserve">, </w:t>
-      </w:r>
-      <w:proofErr w:type="spellStart"/>
-      <w:r>
-        <w:t>idMedicamento</w:t>
-      </w:r>
-      <w:proofErr w:type="spellEnd"/>
-      <w:r>
-        <w:t>)</w:t>
-      </w:r>
-    </w:p>
-    <w:p>
-      <w:pPr>
-        <w:pStyle w:val="ListParagraph"/>
-        <w:numPr>
-          <w:ilvl w:val="0"/>
-          <w:numId w:val="1"/>
-        </w:numPr>
-        <w:spacing w:line="10" w:lineRule="atLeast"/>
-      </w:pPr>
-      <w:r>
-        <w:t>CC: (</w:t>
-      </w:r>
-      <w:proofErr w:type="spellStart"/>
-      <w:r>
-        <w:t>idConsulta</w:t>
-      </w:r>
-      <w:proofErr w:type="spellEnd"/>
-      <w:r>
-        <w:t xml:space="preserve"> NO NULO), (</w:t>
-      </w:r>
-      <w:proofErr w:type="spellStart"/>
-      <w:r>
-        <w:t>idMedicamento</w:t>
-      </w:r>
-      <w:proofErr w:type="spellEnd"/>
-      <w:r>
-        <w:t xml:space="preserve"> NO NULO), (</w:t>
-      </w:r>
-      <w:proofErr w:type="spellStart"/>
-      <w:r>
-        <w:t>idAnimal</w:t>
-      </w:r>
-      <w:proofErr w:type="spellEnd"/>
-      <w:r>
-        <w:t xml:space="preserve"> NO NULO)</w:t>
-      </w:r>
-    </w:p>
-    <w:p>
-      <w:pPr>
-        <w:spacing w:line="10" w:lineRule="atLeast"/>
-      </w:pPr>
-    </w:p>
-    <w:p>
-      <w:pPr>
-        <w:spacing w:line="10" w:lineRule="atLeast"/>
-      </w:pPr>
-      <w:proofErr w:type="spellStart"/>
-      <w:r>
-        <w:rPr>
-          <w:b/>
-          <w:bCs/>
-        </w:rPr>
-        <w:t>Proveido_por</w:t>
-      </w:r>
-      <w:proofErr w:type="spellEnd"/>
-      <w:r>
-        <w:rPr>
-          <w:b/>
-          <w:bCs/>
-        </w:rPr>
-        <w:t>(</w:t>
-      </w:r>
-      <w:proofErr w:type="spellStart"/>
-      <w:r>
-        <w:rPr>
-          <w:b/>
-          <w:bCs/>
-          <w:u w:val="single"/>
-        </w:rPr>
-        <w:t>idProveidoPor</w:t>
-      </w:r>
-      <w:proofErr w:type="spellEnd"/>
-      <w:r>
-        <w:rPr>
-          <w:b/>
-          <w:bCs/>
-        </w:rPr>
-        <w:t xml:space="preserve">, </w:t>
-      </w:r>
-      <w:proofErr w:type="spellStart"/>
-      <w:r>
-        <w:rPr>
-          <w:i/>
-          <w:iCs/>
-          <w:color w:val="215E99" w:themeColor="text2" w:themeTint="BF"/>
-        </w:rPr>
-        <w:t>idMedicamento</w:t>
-      </w:r>
-      <w:proofErr w:type="spellEnd"/>
-      <w:r>
-        <w:rPr>
-          <w:color w:val="215E99" w:themeColor="text2" w:themeTint="BF"/>
-        </w:rPr>
-        <w:t xml:space="preserve">, </w:t>
-      </w:r>
-      <w:proofErr w:type="spellStart"/>
-      <w:r>
-        <w:rPr>
-          <w:i/>
-          <w:iCs/>
-          <w:color w:val="215E99" w:themeColor="text2" w:themeTint="BF"/>
-        </w:rPr>
+        <w:t xml:space="preserve">, </w:t>
+      </w:r>
+      <w:proofErr w:type="spellStart"/>
+      <w:r>
         <w:t>idProveedor</w:t>
       </w:r>
       <w:proofErr w:type="spellEnd"/>
       <w:r>
         <w:t>)</w:t>
-      </w:r>
-    </w:p>
-    <w:p>
-      <w:pPr>
-        <w:pStyle w:val="ListParagraph"/>
-        <w:numPr>
-          <w:ilvl w:val="0"/>
-          <w:numId w:val="1"/>
-        </w:numPr>
-        <w:spacing w:line="10" w:lineRule="atLeast"/>
-      </w:pPr>
-      <w:r>
-        <w:t>CP: (</w:t>
-      </w:r>
-      <w:proofErr w:type="spellStart"/>
-      <w:r>
-        <w:t>idProveidoPor</w:t>
-      </w:r>
-      <w:proofErr w:type="spellEnd"/>
-      <w:r>
-        <w:t>)</w:t>
-      </w:r>
-    </w:p>
-    <w:p>
-      <w:pPr>
-        <w:pStyle w:val="ListParagraph"/>
-        <w:numPr>
-          <w:ilvl w:val="0"/>
-          <w:numId w:val="1"/>
-        </w:numPr>
-        <w:spacing w:line="10" w:lineRule="atLeast"/>
-      </w:pPr>
-      <w:r>
-        <w:t xml:space="preserve">CE: </w:t>
-      </w:r>
-      <w:r>
-        <w:t>(</w:t>
-      </w:r>
-      <w:proofErr w:type="spellStart"/>
-      <w:r>
-        <w:t>idMedicamento</w:t>
-      </w:r>
-      <w:proofErr w:type="spellEnd"/>
-      <w:r>
-        <w:t xml:space="preserve"> -&gt; </w:t>
-      </w:r>
-      <w:r>
-        <w:t xml:space="preserve">Medicamento), </w:t>
-      </w:r>
-      <w:r>
-        <w:t>(</w:t>
-      </w:r>
-      <w:proofErr w:type="spellStart"/>
-      <w:r>
-        <w:t>idProveedor</w:t>
-      </w:r>
-      <w:proofErr w:type="spellEnd"/>
-      <w:r>
-        <w:t xml:space="preserve"> -&gt; </w:t>
-      </w:r>
-      <w:r>
-        <w:t>Proveedor)</w:t>
       </w:r>
     </w:p>
     <w:p>

</xml_diff>

<commit_message>
posible fix final, reviso mañana
</commit_message>
<xml_diff>
--- a/C.docx
+++ b/C.docx
@@ -7765,15 +7765,7 @@
       </w:r>
       <w:proofErr w:type="spellStart"/>
       <w:r>
-        <w:t>idConsulta</w:t>
-      </w:r>
-      <w:proofErr w:type="spellEnd"/>
-      <w:r>
-        <w:t xml:space="preserve">, </w:t>
-      </w:r>
-      <w:proofErr w:type="spellStart"/>
-      <w:r>
-        <w:t>idCita</w:t>
+        <w:t>idAsignacion</w:t>
       </w:r>
       <w:proofErr w:type="spellEnd"/>
       <w:r>

</xml_diff>